<commit_message>
design document - Sequence diagram and class state
</commit_message>
<xml_diff>
--- a/Project Documents/Design document.docx
+++ b/Project Documents/Design document.docx
@@ -67,27 +67,51 @@
       </w:r>
     </w:p>
     <w:p>
-      <w:r>
-        <w:rPr>
-          <w:highlight w:val="white"/>
-        </w:rPr>
-        <w:t>Hassaan Khan</w:t>
-      </w:r>
-    </w:p>
-    <w:p>
-      <w:r>
-        <w:rPr>
-          <w:highlight w:val="white"/>
-        </w:rPr>
-        <w:t>Bao Vo</w:t>
-      </w:r>
-    </w:p>
-    <w:p>
-      <w:r>
-        <w:rPr>
-          <w:highlight w:val="white"/>
-        </w:rPr>
-        <w:t>Haoxian Lin</w:t>
+      <w:proofErr w:type="spellStart"/>
+      <w:r>
+        <w:rPr>
+          <w:highlight w:val="white"/>
+        </w:rPr>
+        <w:t>Hassaan</w:t>
+      </w:r>
+      <w:proofErr w:type="spellEnd"/>
+      <w:r>
+        <w:rPr>
+          <w:highlight w:val="white"/>
+        </w:rPr>
+        <w:t xml:space="preserve"> Khan</w:t>
+      </w:r>
+    </w:p>
+    <w:p>
+      <w:proofErr w:type="spellStart"/>
+      <w:r>
+        <w:rPr>
+          <w:highlight w:val="white"/>
+        </w:rPr>
+        <w:t>Bao</w:t>
+      </w:r>
+      <w:proofErr w:type="spellEnd"/>
+      <w:r>
+        <w:rPr>
+          <w:highlight w:val="white"/>
+        </w:rPr>
+        <w:t xml:space="preserve"> Vo</w:t>
+      </w:r>
+    </w:p>
+    <w:p>
+      <w:proofErr w:type="spellStart"/>
+      <w:r>
+        <w:rPr>
+          <w:highlight w:val="white"/>
+        </w:rPr>
+        <w:t>Haoxian</w:t>
+      </w:r>
+      <w:proofErr w:type="spellEnd"/>
+      <w:r>
+        <w:rPr>
+          <w:highlight w:val="white"/>
+        </w:rPr>
+        <w:t xml:space="preserve"> Lin</w:t>
       </w:r>
     </w:p>
     <w:p>
@@ -163,14 +187,25 @@
         <w:ind w:left="-440" w:firstLine="440"/>
         <w:jc w:val="both"/>
       </w:pPr>
-      <w:r>
-        <w:rPr>
-          <w:rFonts w:ascii="Calibri" w:eastAsia="Calibri" w:hAnsi="Calibri" w:cs="Calibri"/>
-          <w:sz w:val="24"/>
-          <w:szCs w:val="24"/>
-          <w:highlight w:val="white"/>
-        </w:rPr>
-        <w:t>LettuceBuy is a web based application which provides convenience for customers as well as an opportunity for drivers to make extra money. Due to the limited amount of time that we have for this project, we will be limiting our functionality which will be e</w:t>
+      <w:proofErr w:type="spellStart"/>
+      <w:r>
+        <w:rPr>
+          <w:rFonts w:ascii="Calibri" w:eastAsia="Calibri" w:hAnsi="Calibri" w:cs="Calibri"/>
+          <w:sz w:val="24"/>
+          <w:szCs w:val="24"/>
+          <w:highlight w:val="white"/>
+        </w:rPr>
+        <w:t>LettuceBuy</w:t>
+      </w:r>
+      <w:proofErr w:type="spellEnd"/>
+      <w:r>
+        <w:rPr>
+          <w:rFonts w:ascii="Calibri" w:eastAsia="Calibri" w:hAnsi="Calibri" w:cs="Calibri"/>
+          <w:sz w:val="24"/>
+          <w:szCs w:val="24"/>
+          <w:highlight w:val="white"/>
+        </w:rPr>
+        <w:t xml:space="preserve"> is a web based application which provides convenience for customers as well as an opportunity for drivers to make extra money. Due to the limited amount of time that we have for this project, we will be limiting our functionality which will be e</w:t>
       </w:r>
       <w:r>
         <w:rPr>
@@ -197,23 +232,74 @@
         <w:ind w:left="-440" w:firstLine="440"/>
         <w:jc w:val="both"/>
       </w:pPr>
-      <w:r>
-        <w:rPr>
-          <w:rFonts w:ascii="Calibri" w:eastAsia="Calibri" w:hAnsi="Calibri" w:cs="Calibri"/>
-          <w:sz w:val="24"/>
-          <w:szCs w:val="24"/>
-          <w:highlight w:val="white"/>
-        </w:rPr>
-        <w:t>LettuceBuy aims to improve time management of its clients by providing an easy-to-use grocery service. OpenCrowd wants to allow its users to order groceries online from the comforts of t</w:t>
-      </w:r>
-      <w:r>
-        <w:rPr>
-          <w:rFonts w:ascii="Calibri" w:eastAsia="Calibri" w:hAnsi="Calibri" w:cs="Calibri"/>
-          <w:sz w:val="24"/>
-          <w:szCs w:val="24"/>
-          <w:highlight w:val="white"/>
-        </w:rPr>
-        <w:t>heir homes or work in order to preserve time for more vital activities. Users will be able to manage their time more efficiently and still be able to get their desired item from the store with the LettuceBuy service.</w:t>
+      <w:proofErr w:type="spellStart"/>
+      <w:r>
+        <w:rPr>
+          <w:rFonts w:ascii="Calibri" w:eastAsia="Calibri" w:hAnsi="Calibri" w:cs="Calibri"/>
+          <w:sz w:val="24"/>
+          <w:szCs w:val="24"/>
+          <w:highlight w:val="white"/>
+        </w:rPr>
+        <w:t>LettuceBuy</w:t>
+      </w:r>
+      <w:proofErr w:type="spellEnd"/>
+      <w:r>
+        <w:rPr>
+          <w:rFonts w:ascii="Calibri" w:eastAsia="Calibri" w:hAnsi="Calibri" w:cs="Calibri"/>
+          <w:sz w:val="24"/>
+          <w:szCs w:val="24"/>
+          <w:highlight w:val="white"/>
+        </w:rPr>
+        <w:t xml:space="preserve"> aims to improve time management of its clients by providing an easy-to-use grocery service. </w:t>
+      </w:r>
+      <w:proofErr w:type="spellStart"/>
+      <w:r>
+        <w:rPr>
+          <w:rFonts w:ascii="Calibri" w:eastAsia="Calibri" w:hAnsi="Calibri" w:cs="Calibri"/>
+          <w:sz w:val="24"/>
+          <w:szCs w:val="24"/>
+          <w:highlight w:val="white"/>
+        </w:rPr>
+        <w:t>OpenCrowd</w:t>
+      </w:r>
+      <w:proofErr w:type="spellEnd"/>
+      <w:r>
+        <w:rPr>
+          <w:rFonts w:ascii="Calibri" w:eastAsia="Calibri" w:hAnsi="Calibri" w:cs="Calibri"/>
+          <w:sz w:val="24"/>
+          <w:szCs w:val="24"/>
+          <w:highlight w:val="white"/>
+        </w:rPr>
+        <w:t xml:space="preserve"> wants to allow its users to order groceries online from the comforts of t</w:t>
+      </w:r>
+      <w:r>
+        <w:rPr>
+          <w:rFonts w:ascii="Calibri" w:eastAsia="Calibri" w:hAnsi="Calibri" w:cs="Calibri"/>
+          <w:sz w:val="24"/>
+          <w:szCs w:val="24"/>
+          <w:highlight w:val="white"/>
+        </w:rPr>
+        <w:t xml:space="preserve">heir homes or work in order to preserve time for more vital activities. Users will be able to manage their time more efficiently and still be able to get their desired item from the store with the </w:t>
+      </w:r>
+      <w:proofErr w:type="spellStart"/>
+      <w:r>
+        <w:rPr>
+          <w:rFonts w:ascii="Calibri" w:eastAsia="Calibri" w:hAnsi="Calibri" w:cs="Calibri"/>
+          <w:sz w:val="24"/>
+          <w:szCs w:val="24"/>
+          <w:highlight w:val="white"/>
+        </w:rPr>
+        <w:t>LettuceBuy</w:t>
+      </w:r>
+      <w:proofErr w:type="spellEnd"/>
+      <w:r>
+        <w:rPr>
+          <w:rFonts w:ascii="Calibri" w:eastAsia="Calibri" w:hAnsi="Calibri" w:cs="Calibri"/>
+          <w:sz w:val="24"/>
+          <w:szCs w:val="24"/>
+          <w:highlight w:val="white"/>
+        </w:rPr>
+        <w:t xml:space="preserve"> service.</w:t>
       </w:r>
     </w:p>
     <w:p>
@@ -314,7 +400,27 @@
           <w:szCs w:val="24"/>
           <w:highlight w:val="white"/>
         </w:rPr>
-        <w:t>ming that the clients have an internet connection with decent bandwidth to ensure a decent connection at all times with the website. A big issue that needs attention is to ensure that the profile database is safe in case of a systems crash which Haoxian Li</w:t>
+        <w:t xml:space="preserve">ming that the clients have an internet connection with decent bandwidth to ensure a decent connection at all times with the website. A big issue that needs attention is to ensure that the profile database is safe in case of a systems crash which </w:t>
+      </w:r>
+      <w:proofErr w:type="spellStart"/>
+      <w:r>
+        <w:rPr>
+          <w:rFonts w:ascii="Calibri" w:eastAsia="Calibri" w:hAnsi="Calibri" w:cs="Calibri"/>
+          <w:sz w:val="24"/>
+          <w:szCs w:val="24"/>
+          <w:highlight w:val="white"/>
+        </w:rPr>
+        <w:t>Haoxian</w:t>
+      </w:r>
+      <w:proofErr w:type="spellEnd"/>
+      <w:r>
+        <w:rPr>
+          <w:rFonts w:ascii="Calibri" w:eastAsia="Calibri" w:hAnsi="Calibri" w:cs="Calibri"/>
+          <w:sz w:val="24"/>
+          <w:szCs w:val="24"/>
+          <w:highlight w:val="white"/>
+        </w:rPr>
+        <w:t xml:space="preserve"> Li</w:t>
       </w:r>
       <w:r>
         <w:rPr>
@@ -406,7 +512,27 @@
           <w:szCs w:val="24"/>
           <w:highlight w:val="white"/>
         </w:rPr>
-        <w:t>are couple things that heavily impact to the design of our software. These are the internet connection and how the the system that is running the application and the system itself is been powered. We are assuming that the internet connection either for use</w:t>
+        <w:t xml:space="preserve">are couple things that heavily impact to the design of our software. These are the internet connection and how the </w:t>
+      </w:r>
+      <w:proofErr w:type="spellStart"/>
+      <w:r>
+        <w:rPr>
+          <w:rFonts w:ascii="Calibri" w:eastAsia="Calibri" w:hAnsi="Calibri" w:cs="Calibri"/>
+          <w:sz w:val="24"/>
+          <w:szCs w:val="24"/>
+          <w:highlight w:val="white"/>
+        </w:rPr>
+        <w:t>the</w:t>
+      </w:r>
+      <w:proofErr w:type="spellEnd"/>
+      <w:r>
+        <w:rPr>
+          <w:rFonts w:ascii="Calibri" w:eastAsia="Calibri" w:hAnsi="Calibri" w:cs="Calibri"/>
+          <w:sz w:val="24"/>
+          <w:szCs w:val="24"/>
+          <w:highlight w:val="white"/>
+        </w:rPr>
+        <w:t xml:space="preserve"> system that is running the application and the system itself is been powered. We are assuming that the internet connection either for use</w:t>
       </w:r>
       <w:r>
         <w:rPr>
@@ -498,7 +624,47 @@
           <w:szCs w:val="24"/>
           <w:highlight w:val="white"/>
         </w:rPr>
-        <w:t xml:space="preserve">Drivers should use a smartphone in order to keep track of lists . We are not creating an app for this software, thus drivers need to be able to get into the LettuceBuy website from their cellphone to keep track of current </w:t>
+        <w:t xml:space="preserve">Drivers should use a smartphone in order to keep track of </w:t>
+      </w:r>
+      <w:proofErr w:type="gramStart"/>
+      <w:r>
+        <w:rPr>
+          <w:rFonts w:ascii="Calibri" w:eastAsia="Calibri" w:hAnsi="Calibri" w:cs="Calibri"/>
+          <w:sz w:val="24"/>
+          <w:szCs w:val="24"/>
+          <w:highlight w:val="white"/>
+        </w:rPr>
+        <w:t>lists .</w:t>
+      </w:r>
+      <w:proofErr w:type="gramEnd"/>
+      <w:r>
+        <w:rPr>
+          <w:rFonts w:ascii="Calibri" w:eastAsia="Calibri" w:hAnsi="Calibri" w:cs="Calibri"/>
+          <w:sz w:val="24"/>
+          <w:szCs w:val="24"/>
+          <w:highlight w:val="white"/>
+        </w:rPr>
+        <w:t xml:space="preserve"> We are not creating an app for this software, thus drivers need to be able to get into the </w:t>
+      </w:r>
+      <w:proofErr w:type="spellStart"/>
+      <w:r>
+        <w:rPr>
+          <w:rFonts w:ascii="Calibri" w:eastAsia="Calibri" w:hAnsi="Calibri" w:cs="Calibri"/>
+          <w:sz w:val="24"/>
+          <w:szCs w:val="24"/>
+          <w:highlight w:val="white"/>
+        </w:rPr>
+        <w:t>LettuceBuy</w:t>
+      </w:r>
+      <w:proofErr w:type="spellEnd"/>
+      <w:r>
+        <w:rPr>
+          <w:rFonts w:ascii="Calibri" w:eastAsia="Calibri" w:hAnsi="Calibri" w:cs="Calibri"/>
+          <w:sz w:val="24"/>
+          <w:szCs w:val="24"/>
+          <w:highlight w:val="white"/>
+        </w:rPr>
+        <w:t xml:space="preserve"> website from their cellphone to keep track of current </w:t>
       </w:r>
       <w:r>
         <w:rPr>
@@ -566,7 +732,27 @@
           <w:szCs w:val="24"/>
           <w:highlight w:val="white"/>
         </w:rPr>
-        <w:t xml:space="preserve">Application is running in web browsers environment. It requires users to have a comparable devices such that smartphone, tablet, laptop and computer which can open web browser apps. </w:t>
+        <w:t xml:space="preserve">Application is running in web browsers environment. It requires users to have </w:t>
+      </w:r>
+      <w:proofErr w:type="gramStart"/>
+      <w:r>
+        <w:rPr>
+          <w:rFonts w:ascii="Calibri" w:eastAsia="Calibri" w:hAnsi="Calibri" w:cs="Calibri"/>
+          <w:sz w:val="24"/>
+          <w:szCs w:val="24"/>
+          <w:highlight w:val="white"/>
+        </w:rPr>
+        <w:t>a comparable devices</w:t>
+      </w:r>
+      <w:proofErr w:type="gramEnd"/>
+      <w:r>
+        <w:rPr>
+          <w:rFonts w:ascii="Calibri" w:eastAsia="Calibri" w:hAnsi="Calibri" w:cs="Calibri"/>
+          <w:sz w:val="24"/>
+          <w:szCs w:val="24"/>
+          <w:highlight w:val="white"/>
+        </w:rPr>
+        <w:t xml:space="preserve"> such that smartphone, tablet, laptop and computer which can open web browser apps. </w:t>
       </w:r>
       <w:r>
         <w:rPr>
@@ -621,25 +807,165 @@
           <w:highlight w:val="white"/>
         </w:rPr>
         <w:tab/>
-        <w:t>Using a Ubuntu linux based operating system, we provides our service through the internet. Graphical interface w</w:t>
-      </w:r>
-      <w:r>
-        <w:rPr>
-          <w:rFonts w:ascii="Calibri" w:eastAsia="Calibri" w:hAnsi="Calibri" w:cs="Calibri"/>
-          <w:sz w:val="24"/>
-          <w:szCs w:val="24"/>
-          <w:highlight w:val="white"/>
-        </w:rPr>
-        <w:t xml:space="preserve">ill be web-based, crafted with html and php. We will be using html for basic styling and php for database access and modification. The services we provided are simple and does not require large amount of computation, however, it requires fast and accurate </w:t>
-      </w:r>
-      <w:r>
-        <w:rPr>
-          <w:rFonts w:ascii="Calibri" w:eastAsia="Calibri" w:hAnsi="Calibri" w:cs="Calibri"/>
-          <w:sz w:val="24"/>
-          <w:szCs w:val="24"/>
-          <w:highlight w:val="white"/>
-        </w:rPr>
-        <w:t xml:space="preserve">update of informations which has to be accessible on a mobile platform. This makes a web GUI a suitable choice. Software based GUI could be implemented for speed after the scalitent is built. Php integration to html will be responsible for most if not all </w:t>
+        <w:t xml:space="preserve">Using </w:t>
+      </w:r>
+      <w:proofErr w:type="gramStart"/>
+      <w:r>
+        <w:rPr>
+          <w:rFonts w:ascii="Calibri" w:eastAsia="Calibri" w:hAnsi="Calibri" w:cs="Calibri"/>
+          <w:sz w:val="24"/>
+          <w:szCs w:val="24"/>
+          <w:highlight w:val="white"/>
+        </w:rPr>
+        <w:t>a</w:t>
+      </w:r>
+      <w:proofErr w:type="gramEnd"/>
+      <w:r>
+        <w:rPr>
+          <w:rFonts w:ascii="Calibri" w:eastAsia="Calibri" w:hAnsi="Calibri" w:cs="Calibri"/>
+          <w:sz w:val="24"/>
+          <w:szCs w:val="24"/>
+          <w:highlight w:val="white"/>
+        </w:rPr>
+        <w:t xml:space="preserve"> Ubuntu </w:t>
+      </w:r>
+      <w:proofErr w:type="spellStart"/>
+      <w:r>
+        <w:rPr>
+          <w:rFonts w:ascii="Calibri" w:eastAsia="Calibri" w:hAnsi="Calibri" w:cs="Calibri"/>
+          <w:sz w:val="24"/>
+          <w:szCs w:val="24"/>
+          <w:highlight w:val="white"/>
+        </w:rPr>
+        <w:t>linux</w:t>
+      </w:r>
+      <w:proofErr w:type="spellEnd"/>
+      <w:r>
+        <w:rPr>
+          <w:rFonts w:ascii="Calibri" w:eastAsia="Calibri" w:hAnsi="Calibri" w:cs="Calibri"/>
+          <w:sz w:val="24"/>
+          <w:szCs w:val="24"/>
+          <w:highlight w:val="white"/>
+        </w:rPr>
+        <w:t xml:space="preserve"> based operating system, we provides our service through the internet. Graphical interface w</w:t>
+      </w:r>
+      <w:r>
+        <w:rPr>
+          <w:rFonts w:ascii="Calibri" w:eastAsia="Calibri" w:hAnsi="Calibri" w:cs="Calibri"/>
+          <w:sz w:val="24"/>
+          <w:szCs w:val="24"/>
+          <w:highlight w:val="white"/>
+        </w:rPr>
+        <w:t xml:space="preserve">ill be web-based, crafted with html and </w:t>
+      </w:r>
+      <w:proofErr w:type="spellStart"/>
+      <w:r>
+        <w:rPr>
+          <w:rFonts w:ascii="Calibri" w:eastAsia="Calibri" w:hAnsi="Calibri" w:cs="Calibri"/>
+          <w:sz w:val="24"/>
+          <w:szCs w:val="24"/>
+          <w:highlight w:val="white"/>
+        </w:rPr>
+        <w:t>php</w:t>
+      </w:r>
+      <w:proofErr w:type="spellEnd"/>
+      <w:r>
+        <w:rPr>
+          <w:rFonts w:ascii="Calibri" w:eastAsia="Calibri" w:hAnsi="Calibri" w:cs="Calibri"/>
+          <w:sz w:val="24"/>
+          <w:szCs w:val="24"/>
+          <w:highlight w:val="white"/>
+        </w:rPr>
+        <w:t xml:space="preserve">. We will be using html for basic styling and </w:t>
+      </w:r>
+      <w:proofErr w:type="spellStart"/>
+      <w:r>
+        <w:rPr>
+          <w:rFonts w:ascii="Calibri" w:eastAsia="Calibri" w:hAnsi="Calibri" w:cs="Calibri"/>
+          <w:sz w:val="24"/>
+          <w:szCs w:val="24"/>
+          <w:highlight w:val="white"/>
+        </w:rPr>
+        <w:t>php</w:t>
+      </w:r>
+      <w:proofErr w:type="spellEnd"/>
+      <w:r>
+        <w:rPr>
+          <w:rFonts w:ascii="Calibri" w:eastAsia="Calibri" w:hAnsi="Calibri" w:cs="Calibri"/>
+          <w:sz w:val="24"/>
+          <w:szCs w:val="24"/>
+          <w:highlight w:val="white"/>
+        </w:rPr>
+        <w:t xml:space="preserve"> for database access and modification. The services we provided are simple and does not require large amount of computation, however, it requires fast and accurate </w:t>
+      </w:r>
+      <w:r>
+        <w:rPr>
+          <w:rFonts w:ascii="Calibri" w:eastAsia="Calibri" w:hAnsi="Calibri" w:cs="Calibri"/>
+          <w:sz w:val="24"/>
+          <w:szCs w:val="24"/>
+          <w:highlight w:val="white"/>
+        </w:rPr>
+        <w:t xml:space="preserve">update of </w:t>
+      </w:r>
+      <w:proofErr w:type="spellStart"/>
+      <w:r>
+        <w:rPr>
+          <w:rFonts w:ascii="Calibri" w:eastAsia="Calibri" w:hAnsi="Calibri" w:cs="Calibri"/>
+          <w:sz w:val="24"/>
+          <w:szCs w:val="24"/>
+          <w:highlight w:val="white"/>
+        </w:rPr>
+        <w:t>informations</w:t>
+      </w:r>
+      <w:proofErr w:type="spellEnd"/>
+      <w:r>
+        <w:rPr>
+          <w:rFonts w:ascii="Calibri" w:eastAsia="Calibri" w:hAnsi="Calibri" w:cs="Calibri"/>
+          <w:sz w:val="24"/>
+          <w:szCs w:val="24"/>
+          <w:highlight w:val="white"/>
+        </w:rPr>
+        <w:t xml:space="preserve"> which has to be accessible on a mobile platform. This makes a web GUI a suitable choice. Software based GUI could be implemented for speed after the </w:t>
+      </w:r>
+      <w:proofErr w:type="spellStart"/>
+      <w:r>
+        <w:rPr>
+          <w:rFonts w:ascii="Calibri" w:eastAsia="Calibri" w:hAnsi="Calibri" w:cs="Calibri"/>
+          <w:sz w:val="24"/>
+          <w:szCs w:val="24"/>
+          <w:highlight w:val="white"/>
+        </w:rPr>
+        <w:t>scalitent</w:t>
+      </w:r>
+      <w:proofErr w:type="spellEnd"/>
+      <w:r>
+        <w:rPr>
+          <w:rFonts w:ascii="Calibri" w:eastAsia="Calibri" w:hAnsi="Calibri" w:cs="Calibri"/>
+          <w:sz w:val="24"/>
+          <w:szCs w:val="24"/>
+          <w:highlight w:val="white"/>
+        </w:rPr>
+        <w:t xml:space="preserve"> is built. </w:t>
+      </w:r>
+      <w:proofErr w:type="spellStart"/>
+      <w:r>
+        <w:rPr>
+          <w:rFonts w:ascii="Calibri" w:eastAsia="Calibri" w:hAnsi="Calibri" w:cs="Calibri"/>
+          <w:sz w:val="24"/>
+          <w:szCs w:val="24"/>
+          <w:highlight w:val="white"/>
+        </w:rPr>
+        <w:t>Php</w:t>
+      </w:r>
+      <w:proofErr w:type="spellEnd"/>
+      <w:r>
+        <w:rPr>
+          <w:rFonts w:ascii="Calibri" w:eastAsia="Calibri" w:hAnsi="Calibri" w:cs="Calibri"/>
+          <w:sz w:val="24"/>
+          <w:szCs w:val="24"/>
+          <w:highlight w:val="white"/>
+        </w:rPr>
+        <w:t xml:space="preserve"> integration to html will be responsible for most if not all </w:t>
       </w:r>
       <w:r>
         <w:rPr>
@@ -692,7 +1018,27 @@
           <w:szCs w:val="24"/>
           <w:highlight w:val="white"/>
         </w:rPr>
-        <w:t xml:space="preserve">sers have the option to create new profiles which will require name, address, phone number, and a checkbox whether the user wants to be a driver or client. All of our interfaces will be web GUI using html and php. </w:t>
+        <w:t xml:space="preserve">sers have the option to create new profiles which will require name, address, phone number, and a checkbox whether the user wants to be a driver or client. All of our interfaces will be web GUI using html and </w:t>
+      </w:r>
+      <w:proofErr w:type="spellStart"/>
+      <w:r>
+        <w:rPr>
+          <w:rFonts w:ascii="Calibri" w:eastAsia="Calibri" w:hAnsi="Calibri" w:cs="Calibri"/>
+          <w:sz w:val="24"/>
+          <w:szCs w:val="24"/>
+          <w:highlight w:val="white"/>
+        </w:rPr>
+        <w:t>php</w:t>
+      </w:r>
+      <w:proofErr w:type="spellEnd"/>
+      <w:r>
+        <w:rPr>
+          <w:rFonts w:ascii="Calibri" w:eastAsia="Calibri" w:hAnsi="Calibri" w:cs="Calibri"/>
+          <w:sz w:val="24"/>
+          <w:szCs w:val="24"/>
+          <w:highlight w:val="white"/>
+        </w:rPr>
+        <w:t xml:space="preserve">. </w:t>
       </w:r>
     </w:p>
     <w:p>
@@ -860,16 +1206,56 @@
           <w:szCs w:val="24"/>
           <w:highlight w:val="white"/>
         </w:rPr>
-        <w:t>ore we decided to use SQLite3 for this project. Web based interface will be more accessible on a mobile platform since it does not require installation of softwares (assuming browsers are provided by the OS). We want the interface to be extremely easy to w</w:t>
-      </w:r>
-      <w:r>
-        <w:rPr>
-          <w:rFonts w:ascii="Calibri" w:eastAsia="Calibri" w:hAnsi="Calibri" w:cs="Calibri"/>
-          <w:sz w:val="24"/>
-          <w:szCs w:val="24"/>
-          <w:highlight w:val="white"/>
-        </w:rPr>
-        <w:t xml:space="preserve">ork with which is why we building the GUI in the web page which will prove to be difficult but it is a necessity due to html and php having useful GUI developing tools. </w:t>
+        <w:t xml:space="preserve">ore we decided to use SQLite3 for this project. Web based interface will be more accessible on a mobile platform since it does not require installation of </w:t>
+      </w:r>
+      <w:proofErr w:type="spellStart"/>
+      <w:r>
+        <w:rPr>
+          <w:rFonts w:ascii="Calibri" w:eastAsia="Calibri" w:hAnsi="Calibri" w:cs="Calibri"/>
+          <w:sz w:val="24"/>
+          <w:szCs w:val="24"/>
+          <w:highlight w:val="white"/>
+        </w:rPr>
+        <w:t>softwares</w:t>
+      </w:r>
+      <w:proofErr w:type="spellEnd"/>
+      <w:r>
+        <w:rPr>
+          <w:rFonts w:ascii="Calibri" w:eastAsia="Calibri" w:hAnsi="Calibri" w:cs="Calibri"/>
+          <w:sz w:val="24"/>
+          <w:szCs w:val="24"/>
+          <w:highlight w:val="white"/>
+        </w:rPr>
+        <w:t xml:space="preserve"> (assuming browsers are provided by the OS). We want the interface to be extremely easy to w</w:t>
+      </w:r>
+      <w:r>
+        <w:rPr>
+          <w:rFonts w:ascii="Calibri" w:eastAsia="Calibri" w:hAnsi="Calibri" w:cs="Calibri"/>
+          <w:sz w:val="24"/>
+          <w:szCs w:val="24"/>
+          <w:highlight w:val="white"/>
+        </w:rPr>
+        <w:t xml:space="preserve">ork with which is why we building the GUI in the web page which will prove to be difficult but it is a necessity due to html and </w:t>
+      </w:r>
+      <w:proofErr w:type="spellStart"/>
+      <w:r>
+        <w:rPr>
+          <w:rFonts w:ascii="Calibri" w:eastAsia="Calibri" w:hAnsi="Calibri" w:cs="Calibri"/>
+          <w:sz w:val="24"/>
+          <w:szCs w:val="24"/>
+          <w:highlight w:val="white"/>
+        </w:rPr>
+        <w:t>php</w:t>
+      </w:r>
+      <w:proofErr w:type="spellEnd"/>
+      <w:r>
+        <w:rPr>
+          <w:rFonts w:ascii="Calibri" w:eastAsia="Calibri" w:hAnsi="Calibri" w:cs="Calibri"/>
+          <w:sz w:val="24"/>
+          <w:szCs w:val="24"/>
+          <w:highlight w:val="white"/>
+        </w:rPr>
+        <w:t xml:space="preserve"> having useful GUI developing tools. </w:t>
       </w:r>
     </w:p>
     <w:p>
@@ -1116,7 +1502,27 @@
           <w:szCs w:val="24"/>
           <w:highlight w:val="white"/>
         </w:rPr>
-        <w:t xml:space="preserve">ibrary called “Pchart” which works in conjunction with SQL queries in order to generate a pool of lists based on request. </w:t>
+        <w:t>ibrary called “</w:t>
+      </w:r>
+      <w:proofErr w:type="spellStart"/>
+      <w:r>
+        <w:rPr>
+          <w:rFonts w:ascii="Calibri" w:eastAsia="Calibri" w:hAnsi="Calibri" w:cs="Calibri"/>
+          <w:sz w:val="24"/>
+          <w:szCs w:val="24"/>
+          <w:highlight w:val="white"/>
+        </w:rPr>
+        <w:t>Pchart</w:t>
+      </w:r>
+      <w:proofErr w:type="spellEnd"/>
+      <w:r>
+        <w:rPr>
+          <w:rFonts w:ascii="Calibri" w:eastAsia="Calibri" w:hAnsi="Calibri" w:cs="Calibri"/>
+          <w:sz w:val="24"/>
+          <w:szCs w:val="24"/>
+          <w:highlight w:val="white"/>
+        </w:rPr>
+        <w:t xml:space="preserve">” which works in conjunction with SQL queries in order to generate a pool of lists based on request. </w:t>
       </w:r>
     </w:p>
     <w:p>
@@ -1131,7 +1537,27 @@
           <w:szCs w:val="24"/>
           <w:highlight w:val="white"/>
         </w:rPr>
-        <w:t>Our interfaces will be implemented using html and php and will be on the web page itself. This will be an arduous task as all users w</w:t>
+        <w:t xml:space="preserve">Our interfaces will be implemented using html and </w:t>
+      </w:r>
+      <w:proofErr w:type="spellStart"/>
+      <w:r>
+        <w:rPr>
+          <w:rFonts w:ascii="Calibri" w:eastAsia="Calibri" w:hAnsi="Calibri" w:cs="Calibri"/>
+          <w:sz w:val="24"/>
+          <w:szCs w:val="24"/>
+          <w:highlight w:val="white"/>
+        </w:rPr>
+        <w:t>php</w:t>
+      </w:r>
+      <w:proofErr w:type="spellEnd"/>
+      <w:r>
+        <w:rPr>
+          <w:rFonts w:ascii="Calibri" w:eastAsia="Calibri" w:hAnsi="Calibri" w:cs="Calibri"/>
+          <w:sz w:val="24"/>
+          <w:szCs w:val="24"/>
+          <w:highlight w:val="white"/>
+        </w:rPr>
+        <w:t xml:space="preserve"> and will be on the web page itself. This will be an arduous task as all users w</w:t>
       </w:r>
       <w:r>
         <w:rPr>
@@ -1172,8 +1598,6 @@
         </w:rPr>
         <w:t>4.1 Class Diagram</w:t>
       </w:r>
-      <w:bookmarkStart w:id="11" w:name="_GoBack"/>
-      <w:bookmarkEnd w:id="11"/>
     </w:p>
     <w:p>
       <w:pPr>
@@ -1277,6 +1701,12 @@
       <w:pPr>
         <w:spacing w:after="240"/>
         <w:ind w:left="-440"/>
+        <w:jc w:val="both"/>
+        <w:rPr>
+          <w:rFonts w:ascii="Calibri" w:eastAsia="Calibri" w:hAnsi="Calibri" w:cs="Calibri"/>
+          <w:sz w:val="24"/>
+          <w:szCs w:val="24"/>
+        </w:rPr>
       </w:pPr>
       <w:r>
         <w:rPr>
@@ -1286,34 +1716,386 @@
           <w:highlight w:val="white"/>
         </w:rPr>
         <w:lastRenderedPageBreak/>
-        <w:t>This diagram illustrates a small amount of functions that are to be i</w:t>
-      </w:r>
-      <w:r>
-        <w:rPr>
-          <w:rFonts w:ascii="Calibri" w:eastAsia="Calibri" w:hAnsi="Calibri" w:cs="Calibri"/>
-          <w:sz w:val="24"/>
-          <w:szCs w:val="24"/>
-          <w:highlight w:val="white"/>
-        </w:rPr>
-        <w:t>ncluded on the interfaces. “New List” function will allow the client to create a new list which will be added onto the pool as soon as it is finished. The list will be created in SQLite most likely. After user logging in, the status of their current list s</w:t>
-      </w:r>
-      <w:r>
-        <w:rPr>
-          <w:rFonts w:ascii="Calibri" w:eastAsia="Calibri" w:hAnsi="Calibri" w:cs="Calibri"/>
-          <w:sz w:val="24"/>
-          <w:szCs w:val="24"/>
-          <w:highlight w:val="white"/>
-        </w:rPr>
-        <w:t>hould be automatically shown. After a delivery is completed client can mark it as complete and it will move to the history of the clients which will be implemented in later versions. For drivers, get pool provide easy access of available lists that current</w:t>
-      </w:r>
-      <w:r>
-        <w:rPr>
-          <w:rFonts w:ascii="Calibri" w:eastAsia="Calibri" w:hAnsi="Calibri" w:cs="Calibri"/>
-          <w:sz w:val="24"/>
-          <w:szCs w:val="24"/>
-          <w:highlight w:val="white"/>
-        </w:rPr>
-        <w:t xml:space="preserve">ly being request, after deciding which one they like the most, they could use the fetch function to claim a list and the list will be removed from the pool, status of the list will be modified simultaneously.  </w:t>
+        <w:t>This diagram illustrates the</w:t>
+      </w:r>
+      <w:r>
+        <w:rPr>
+          <w:rFonts w:ascii="Calibri" w:eastAsia="Calibri" w:hAnsi="Calibri" w:cs="Calibri"/>
+          <w:sz w:val="24"/>
+          <w:szCs w:val="24"/>
+          <w:highlight w:val="white"/>
+        </w:rPr>
+        <w:t xml:space="preserve"> functions</w:t>
+      </w:r>
+      <w:r>
+        <w:rPr>
+          <w:rFonts w:ascii="Calibri" w:eastAsia="Calibri" w:hAnsi="Calibri" w:cs="Calibri"/>
+          <w:sz w:val="24"/>
+          <w:szCs w:val="24"/>
+          <w:highlight w:val="white"/>
+        </w:rPr>
+        <w:t xml:space="preserve"> and different classes</w:t>
+      </w:r>
+      <w:r>
+        <w:rPr>
+          <w:rFonts w:ascii="Calibri" w:eastAsia="Calibri" w:hAnsi="Calibri" w:cs="Calibri"/>
+          <w:sz w:val="24"/>
+          <w:szCs w:val="24"/>
+          <w:highlight w:val="white"/>
+        </w:rPr>
+        <w:t xml:space="preserve"> that are </w:t>
+      </w:r>
+      <w:r>
+        <w:rPr>
+          <w:rFonts w:ascii="Calibri" w:eastAsia="Calibri" w:hAnsi="Calibri" w:cs="Calibri"/>
+          <w:sz w:val="24"/>
+          <w:szCs w:val="24"/>
+          <w:highlight w:val="white"/>
+        </w:rPr>
+        <w:t>i</w:t>
+      </w:r>
+      <w:r>
+        <w:rPr>
+          <w:rFonts w:ascii="Calibri" w:eastAsia="Calibri" w:hAnsi="Calibri" w:cs="Calibri"/>
+          <w:sz w:val="24"/>
+          <w:szCs w:val="24"/>
+          <w:highlight w:val="white"/>
+        </w:rPr>
+        <w:t>ncluded on the interfaces</w:t>
+      </w:r>
+      <w:r>
+        <w:rPr>
+          <w:rFonts w:ascii="Calibri" w:eastAsia="Calibri" w:hAnsi="Calibri" w:cs="Calibri"/>
+          <w:sz w:val="24"/>
+          <w:szCs w:val="24"/>
+          <w:highlight w:val="white"/>
+        </w:rPr>
+        <w:t xml:space="preserve"> of the </w:t>
+      </w:r>
+      <w:proofErr w:type="spellStart"/>
+      <w:r>
+        <w:rPr>
+          <w:rFonts w:ascii="Calibri" w:eastAsia="Calibri" w:hAnsi="Calibri" w:cs="Calibri"/>
+          <w:sz w:val="24"/>
+          <w:szCs w:val="24"/>
+          <w:highlight w:val="white"/>
+        </w:rPr>
+        <w:t>Lettucebuy</w:t>
+      </w:r>
+      <w:proofErr w:type="spellEnd"/>
+      <w:r>
+        <w:rPr>
+          <w:rFonts w:ascii="Calibri" w:eastAsia="Calibri" w:hAnsi="Calibri" w:cs="Calibri"/>
+          <w:sz w:val="24"/>
+          <w:szCs w:val="24"/>
+          <w:highlight w:val="white"/>
+        </w:rPr>
+        <w:t xml:space="preserve"> website,</w:t>
+      </w:r>
+      <w:r>
+        <w:rPr>
+          <w:rFonts w:ascii="Calibri" w:eastAsia="Calibri" w:hAnsi="Calibri" w:cs="Calibri"/>
+          <w:sz w:val="24"/>
+          <w:szCs w:val="24"/>
+          <w:highlight w:val="white"/>
+        </w:rPr>
+        <w:t xml:space="preserve"> in this case we are considering each </w:t>
+      </w:r>
+      <w:proofErr w:type="spellStart"/>
+      <w:r>
+        <w:rPr>
+          <w:rFonts w:ascii="Calibri" w:eastAsia="Calibri" w:hAnsi="Calibri" w:cs="Calibri"/>
+          <w:sz w:val="24"/>
+          <w:szCs w:val="24"/>
+          <w:highlight w:val="white"/>
+        </w:rPr>
+        <w:t>php</w:t>
+      </w:r>
+      <w:proofErr w:type="spellEnd"/>
+      <w:r>
+        <w:rPr>
+          <w:rFonts w:ascii="Calibri" w:eastAsia="Calibri" w:hAnsi="Calibri" w:cs="Calibri"/>
+          <w:sz w:val="24"/>
+          <w:szCs w:val="24"/>
+          <w:highlight w:val="white"/>
+        </w:rPr>
+        <w:t>/html file as an object</w:t>
+      </w:r>
+      <w:r>
+        <w:rPr>
+          <w:rFonts w:ascii="Calibri" w:eastAsia="Calibri" w:hAnsi="Calibri" w:cs="Calibri"/>
+          <w:sz w:val="24"/>
+          <w:szCs w:val="24"/>
+          <w:highlight w:val="white"/>
+        </w:rPr>
+        <w:t xml:space="preserve">. </w:t>
+      </w:r>
+      <w:r>
+        <w:rPr>
+          <w:rFonts w:ascii="Calibri" w:eastAsia="Calibri" w:hAnsi="Calibri" w:cs="Calibri"/>
+          <w:sz w:val="24"/>
+          <w:szCs w:val="24"/>
+          <w:highlight w:val="white"/>
+        </w:rPr>
+        <w:t xml:space="preserve">Here, we did not show some links such as logout or the go-back button since we can perform these functionalities from any class. “index.ph” is where everything starts. This is the top class from where we can register drivers and clients, or sign in into the </w:t>
+      </w:r>
+      <w:proofErr w:type="spellStart"/>
+      <w:r>
+        <w:rPr>
+          <w:rFonts w:ascii="Calibri" w:eastAsia="Calibri" w:hAnsi="Calibri" w:cs="Calibri"/>
+          <w:sz w:val="24"/>
+          <w:szCs w:val="24"/>
+          <w:highlight w:val="white"/>
+        </w:rPr>
+        <w:t>Lettucebuy</w:t>
+      </w:r>
+      <w:proofErr w:type="spellEnd"/>
+      <w:r>
+        <w:rPr>
+          <w:rFonts w:ascii="Calibri" w:eastAsia="Calibri" w:hAnsi="Calibri" w:cs="Calibri"/>
+          <w:sz w:val="24"/>
+          <w:szCs w:val="24"/>
+          <w:highlight w:val="white"/>
+        </w:rPr>
+        <w:t xml:space="preserve"> account. We tried to used the least amount of classes, or objects, by using many flags to be able to redirect back if there was an error; this allows us to display different messages depending of the error. Additionally, classes such as </w:t>
+      </w:r>
+      <w:proofErr w:type="spellStart"/>
+      <w:r>
+        <w:rPr>
+          <w:rFonts w:ascii="Calibri" w:eastAsia="Calibri" w:hAnsi="Calibri" w:cs="Calibri"/>
+          <w:sz w:val="24"/>
+          <w:szCs w:val="24"/>
+          <w:highlight w:val="white"/>
+        </w:rPr>
+        <w:t>login_clients.php</w:t>
+      </w:r>
+      <w:proofErr w:type="spellEnd"/>
+      <w:r>
+        <w:rPr>
+          <w:rFonts w:ascii="Calibri" w:eastAsia="Calibri" w:hAnsi="Calibri" w:cs="Calibri"/>
+          <w:sz w:val="24"/>
+          <w:szCs w:val="24"/>
+          <w:highlight w:val="white"/>
+        </w:rPr>
+        <w:t xml:space="preserve"> and </w:t>
+      </w:r>
+      <w:proofErr w:type="spellStart"/>
+      <w:r>
+        <w:rPr>
+          <w:rFonts w:ascii="Calibri" w:eastAsia="Calibri" w:hAnsi="Calibri" w:cs="Calibri"/>
+          <w:sz w:val="24"/>
+          <w:szCs w:val="24"/>
+          <w:highlight w:val="white"/>
+        </w:rPr>
+        <w:t>updateInfo.php</w:t>
+      </w:r>
+      <w:proofErr w:type="spellEnd"/>
+      <w:r>
+        <w:rPr>
+          <w:rFonts w:ascii="Calibri" w:eastAsia="Calibri" w:hAnsi="Calibri" w:cs="Calibri"/>
+          <w:sz w:val="24"/>
+          <w:szCs w:val="24"/>
+          <w:highlight w:val="white"/>
+        </w:rPr>
+        <w:t xml:space="preserve"> use multiple flags or inputs from hidden buttons to perform different actions. The add option, a button, for clients in </w:t>
+      </w:r>
+      <w:proofErr w:type="spellStart"/>
+      <w:r>
+        <w:rPr>
+          <w:rFonts w:ascii="Calibri" w:eastAsia="Calibri" w:hAnsi="Calibri" w:cs="Calibri"/>
+          <w:sz w:val="24"/>
+          <w:szCs w:val="24"/>
+          <w:highlight w:val="white"/>
+        </w:rPr>
+        <w:t>Client_main.php</w:t>
+      </w:r>
+      <w:proofErr w:type="spellEnd"/>
+      <w:r>
+        <w:rPr>
+          <w:rFonts w:ascii="Calibri" w:eastAsia="Calibri" w:hAnsi="Calibri" w:cs="Calibri"/>
+          <w:sz w:val="24"/>
+          <w:szCs w:val="24"/>
+          <w:highlight w:val="white"/>
+        </w:rPr>
+        <w:t xml:space="preserve"> allow them </w:t>
+      </w:r>
+      <w:r>
+        <w:rPr>
+          <w:rFonts w:ascii="Calibri" w:eastAsia="Calibri" w:hAnsi="Calibri" w:cs="Calibri"/>
+          <w:sz w:val="24"/>
+          <w:szCs w:val="24"/>
+          <w:highlight w:val="white"/>
+        </w:rPr>
+        <w:t xml:space="preserve">to create </w:t>
+      </w:r>
+      <w:r>
+        <w:rPr>
+          <w:rFonts w:ascii="Calibri" w:eastAsia="Calibri" w:hAnsi="Calibri" w:cs="Calibri"/>
+          <w:sz w:val="24"/>
+          <w:szCs w:val="24"/>
+          <w:highlight w:val="white"/>
+        </w:rPr>
+        <w:t>a temporary list which will be added i</w:t>
+      </w:r>
+      <w:r>
+        <w:rPr>
+          <w:rFonts w:ascii="Calibri" w:eastAsia="Calibri" w:hAnsi="Calibri" w:cs="Calibri"/>
+          <w:sz w:val="24"/>
+          <w:szCs w:val="24"/>
+          <w:highlight w:val="white"/>
+        </w:rPr>
+        <w:t xml:space="preserve">nto the pool as soon as </w:t>
+      </w:r>
+      <w:r>
+        <w:rPr>
+          <w:rFonts w:ascii="Calibri" w:eastAsia="Calibri" w:hAnsi="Calibri" w:cs="Calibri"/>
+          <w:sz w:val="24"/>
+          <w:szCs w:val="24"/>
+          <w:highlight w:val="white"/>
+        </w:rPr>
+        <w:t xml:space="preserve">they pressed submit list. The list is </w:t>
+      </w:r>
+      <w:r>
+        <w:rPr>
+          <w:rFonts w:ascii="Calibri" w:eastAsia="Calibri" w:hAnsi="Calibri" w:cs="Calibri"/>
+          <w:sz w:val="24"/>
+          <w:szCs w:val="24"/>
+          <w:highlight w:val="white"/>
+        </w:rPr>
+        <w:t>created in SQLite</w:t>
+      </w:r>
+      <w:r>
+        <w:rPr>
+          <w:rFonts w:ascii="Calibri" w:eastAsia="Calibri" w:hAnsi="Calibri" w:cs="Calibri"/>
+          <w:sz w:val="24"/>
+          <w:szCs w:val="24"/>
+          <w:highlight w:val="white"/>
+        </w:rPr>
+        <w:t>. After user logging in, the status of their current list s</w:t>
+      </w:r>
+      <w:r>
+        <w:rPr>
+          <w:rFonts w:ascii="Calibri" w:eastAsia="Calibri" w:hAnsi="Calibri" w:cs="Calibri"/>
+          <w:sz w:val="24"/>
+          <w:szCs w:val="24"/>
+          <w:highlight w:val="white"/>
+        </w:rPr>
+        <w:t>hould be automatically shown. After a delivery is complete</w:t>
+      </w:r>
+      <w:r>
+        <w:rPr>
+          <w:rFonts w:ascii="Calibri" w:eastAsia="Calibri" w:hAnsi="Calibri" w:cs="Calibri"/>
+          <w:sz w:val="24"/>
+          <w:szCs w:val="24"/>
+          <w:highlight w:val="white"/>
+        </w:rPr>
+        <w:t>d client can mark it as confirmed</w:t>
+      </w:r>
+      <w:r>
+        <w:rPr>
+          <w:rFonts w:ascii="Calibri" w:eastAsia="Calibri" w:hAnsi="Calibri" w:cs="Calibri"/>
+          <w:sz w:val="24"/>
+          <w:szCs w:val="24"/>
+          <w:highlight w:val="white"/>
+        </w:rPr>
+        <w:t>.</w:t>
+      </w:r>
+      <w:r>
+        <w:rPr>
+          <w:rFonts w:ascii="Calibri" w:eastAsia="Calibri" w:hAnsi="Calibri" w:cs="Calibri"/>
+          <w:sz w:val="24"/>
+          <w:szCs w:val="24"/>
+          <w:highlight w:val="white"/>
+        </w:rPr>
+        <w:t xml:space="preserve"> Additionally, we implemented auto refreshing functions that allows the client to see how the delivery is going. For instance, the driver is able to communicate that he is either done, shopping, or on his way to the store by clicking some buttons. This is done by updating the status of the list which either the driver or client can constantly check. </w:t>
+      </w:r>
+      <w:r>
+        <w:rPr>
+          <w:rFonts w:ascii="Calibri" w:eastAsia="Calibri" w:hAnsi="Calibri" w:cs="Calibri"/>
+          <w:sz w:val="24"/>
+          <w:szCs w:val="24"/>
+          <w:highlight w:val="white"/>
+        </w:rPr>
+        <w:t xml:space="preserve">For drivers, </w:t>
+      </w:r>
+      <w:r>
+        <w:rPr>
+          <w:rFonts w:ascii="Calibri" w:eastAsia="Calibri" w:hAnsi="Calibri" w:cs="Calibri"/>
+          <w:sz w:val="24"/>
+          <w:szCs w:val="24"/>
+          <w:highlight w:val="white"/>
+        </w:rPr>
+        <w:t>the pool of available lists will be displayed on his main page if the driver does not have any fetched list. A</w:t>
+      </w:r>
+      <w:r>
+        <w:rPr>
+          <w:rFonts w:ascii="Calibri" w:eastAsia="Calibri" w:hAnsi="Calibri" w:cs="Calibri"/>
+          <w:sz w:val="24"/>
+          <w:szCs w:val="24"/>
+          <w:highlight w:val="white"/>
+        </w:rPr>
+        <w:t xml:space="preserve">fter deciding which one they like the most, they could use the </w:t>
+      </w:r>
+      <w:r>
+        <w:rPr>
+          <w:rFonts w:ascii="Calibri" w:eastAsia="Calibri" w:hAnsi="Calibri" w:cs="Calibri"/>
+          <w:sz w:val="24"/>
+          <w:szCs w:val="24"/>
+          <w:highlight w:val="white"/>
+        </w:rPr>
+        <w:t>“Pick”</w:t>
+      </w:r>
+      <w:r>
+        <w:rPr>
+          <w:rFonts w:ascii="Calibri" w:eastAsia="Calibri" w:hAnsi="Calibri" w:cs="Calibri"/>
+          <w:sz w:val="24"/>
+          <w:szCs w:val="24"/>
+          <w:highlight w:val="white"/>
+        </w:rPr>
+        <w:t xml:space="preserve"> </w:t>
+      </w:r>
+      <w:r>
+        <w:rPr>
+          <w:rFonts w:ascii="Calibri" w:eastAsia="Calibri" w:hAnsi="Calibri" w:cs="Calibri"/>
+          <w:sz w:val="24"/>
+          <w:szCs w:val="24"/>
+          <w:highlight w:val="white"/>
+        </w:rPr>
+        <w:t>option</w:t>
+      </w:r>
+      <w:r>
+        <w:rPr>
+          <w:rFonts w:ascii="Calibri" w:eastAsia="Calibri" w:hAnsi="Calibri" w:cs="Calibri"/>
+          <w:sz w:val="24"/>
+          <w:szCs w:val="24"/>
+          <w:highlight w:val="white"/>
+        </w:rPr>
+        <w:t xml:space="preserve"> to claim a list and the list will be removed from the pool, status of the list will be modified simultaneously.  </w:t>
+      </w:r>
+      <w:r>
+        <w:rPr>
+          <w:rFonts w:ascii="Calibri" w:eastAsia="Calibri" w:hAnsi="Calibri" w:cs="Calibri"/>
+          <w:sz w:val="24"/>
+          <w:szCs w:val="24"/>
+        </w:rPr>
+        <w:t xml:space="preserve">When driver is done, a confirm button for the driver is displayed and driver cannot pick another list until client confirms. </w:t>
+      </w:r>
+    </w:p>
+    <w:p>
+      <w:pPr>
+        <w:rPr>
+          <w:rFonts w:ascii="Calibri" w:eastAsia="Calibri" w:hAnsi="Calibri" w:cs="Calibri"/>
+          <w:sz w:val="24"/>
+          <w:szCs w:val="24"/>
+        </w:rPr>
+      </w:pPr>
+      <w:r>
+        <w:rPr>
+          <w:rFonts w:ascii="Calibri" w:eastAsia="Calibri" w:hAnsi="Calibri" w:cs="Calibri"/>
+          <w:sz w:val="24"/>
+          <w:szCs w:val="24"/>
+        </w:rPr>
+        <w:br w:type="page"/>
       </w:r>
     </w:p>
     <w:p>
@@ -1323,63 +2105,147 @@
         <w:ind w:left="-440"/>
         <w:contextualSpacing w:val="0"/>
       </w:pPr>
-      <w:bookmarkStart w:id="12" w:name="_kkj5xvm11ipj" w:colFirst="0" w:colLast="0"/>
-      <w:bookmarkEnd w:id="12"/>
-      <w:r>
-        <w:rPr>
-          <w:rFonts w:ascii="Calibri" w:eastAsia="Calibri" w:hAnsi="Calibri" w:cs="Calibri"/>
-          <w:sz w:val="24"/>
-          <w:szCs w:val="24"/>
-          <w:highlight w:val="white"/>
-        </w:rPr>
+      <w:r>
+        <w:rPr>
+          <w:rFonts w:ascii="Calibri" w:eastAsia="Calibri" w:hAnsi="Calibri" w:cs="Calibri"/>
+          <w:sz w:val="24"/>
+          <w:szCs w:val="24"/>
+          <w:highlight w:val="white"/>
+        </w:rPr>
+        <w:lastRenderedPageBreak/>
         <w:t>4.2 Sequence Diagram</w:t>
       </w:r>
       <w:r>
         <w:rPr>
+          <w:rFonts w:ascii="Calibri" w:eastAsia="Calibri" w:hAnsi="Calibri" w:cs="Calibri"/>
+          <w:sz w:val="24"/>
+          <w:szCs w:val="24"/>
+        </w:rPr>
+        <w:t>s</w:t>
+      </w:r>
+    </w:p>
+    <w:p>
+      <w:pPr>
+        <w:spacing w:after="240"/>
+        <w:ind w:left="-1350"/>
+        <w:jc w:val="both"/>
+      </w:pPr>
+      <w:r>
+        <w:rPr>
           <w:noProof/>
         </w:rPr>
         <w:drawing>
-          <wp:anchor distT="114300" distB="114300" distL="114300" distR="114300" simplePos="0" relativeHeight="251658240" behindDoc="0" locked="0" layoutInCell="0" hidden="0" allowOverlap="1">
-            <wp:simplePos x="0" y="0"/>
-            <wp:positionH relativeFrom="margin">
-              <wp:posOffset>-571499</wp:posOffset>
-            </wp:positionH>
-            <wp:positionV relativeFrom="paragraph">
-              <wp:posOffset>266700</wp:posOffset>
-            </wp:positionV>
-            <wp:extent cx="6858000" cy="1909763"/>
-            <wp:effectExtent l="0" t="0" r="0" b="0"/>
-            <wp:wrapTopAndBottom distT="114300" distB="114300"/>
-            <wp:docPr id="3" name="image07.png"/>
-            <wp:cNvGraphicFramePr/>
+          <wp:inline distT="0" distB="0" distL="0" distR="0" wp14:anchorId="083D960B" wp14:editId="308DD47F">
+            <wp:extent cx="7632413" cy="2247900"/>
+            <wp:effectExtent l="0" t="0" r="6985" b="0"/>
+            <wp:docPr id="1" name="Picture 1"/>
+            <wp:cNvGraphicFramePr>
+              <a:graphicFrameLocks xmlns:a="http://schemas.openxmlformats.org/drawingml/2006/main" noChangeAspect="1"/>
+            </wp:cNvGraphicFramePr>
             <a:graphic xmlns:a="http://schemas.openxmlformats.org/drawingml/2006/main">
               <a:graphicData uri="http://schemas.openxmlformats.org/drawingml/2006/picture">
                 <pic:pic xmlns:pic="http://schemas.openxmlformats.org/drawingml/2006/picture">
                   <pic:nvPicPr>
-                    <pic:cNvPr id="0" name="image07.png"/>
-                    <pic:cNvPicPr preferRelativeResize="0"/>
+                    <pic:cNvPr id="1" name=""/>
+                    <pic:cNvPicPr/>
                   </pic:nvPicPr>
-                  <pic:blipFill>
+                  <pic:blipFill rotWithShape="1">
                     <a:blip r:embed="rId7"/>
-                    <a:srcRect/>
-                    <a:stretch>
-                      <a:fillRect/>
-                    </a:stretch>
+                    <a:srcRect l="6096" t="22719" r="6084" b="31273"/>
+                    <a:stretch/>
                   </pic:blipFill>
-                  <pic:spPr>
+                  <pic:spPr bwMode="auto">
                     <a:xfrm>
                       <a:off x="0" y="0"/>
-                      <a:ext cx="6858000" cy="1909763"/>
+                      <a:ext cx="7655963" cy="2254836"/>
                     </a:xfrm>
                     <a:prstGeom prst="rect">
                       <a:avLst/>
                     </a:prstGeom>
-                    <a:ln/>
+                    <a:ln>
+                      <a:noFill/>
+                    </a:ln>
+                    <a:extLst>
+                      <a:ext uri="{53640926-AAD7-44D8-BBD7-CCE9431645EC}">
+                        <a14:shadowObscured xmlns:a14="http://schemas.microsoft.com/office/drawing/2010/main"/>
+                      </a:ext>
+                    </a:extLst>
                   </pic:spPr>
                 </pic:pic>
               </a:graphicData>
             </a:graphic>
-          </wp:anchor>
+          </wp:inline>
+        </w:drawing>
+      </w:r>
+    </w:p>
+    <w:p>
+      <w:pPr>
+        <w:pStyle w:val="Heading2"/>
+        <w:spacing w:after="240"/>
+        <w:ind w:left="3160" w:firstLine="1160"/>
+        <w:contextualSpacing w:val="0"/>
+      </w:pPr>
+      <w:r>
+        <w:rPr>
+          <w:rFonts w:ascii="Calibri" w:eastAsia="Calibri" w:hAnsi="Calibri" w:cs="Calibri"/>
+          <w:sz w:val="24"/>
+          <w:szCs w:val="24"/>
+          <w:highlight w:val="white"/>
+        </w:rPr>
+        <w:t>Figure4.1</w:t>
+      </w:r>
+    </w:p>
+    <w:p>
+      <w:pPr>
+        <w:spacing w:after="240"/>
+        <w:ind w:left="-1350"/>
+        <w:jc w:val="both"/>
+      </w:pPr>
+      <w:r>
+        <w:rPr>
+          <w:noProof/>
+        </w:rPr>
+        <w:drawing>
+          <wp:inline distT="0" distB="0" distL="0" distR="0" wp14:anchorId="213D0825" wp14:editId="4129ECF8">
+            <wp:extent cx="7634668" cy="2641600"/>
+            <wp:effectExtent l="0" t="0" r="4445" b="6350"/>
+            <wp:docPr id="9" name="Picture 9"/>
+            <wp:cNvGraphicFramePr>
+              <a:graphicFrameLocks xmlns:a="http://schemas.openxmlformats.org/drawingml/2006/main" noChangeAspect="1"/>
+            </wp:cNvGraphicFramePr>
+            <a:graphic xmlns:a="http://schemas.openxmlformats.org/drawingml/2006/main">
+              <a:graphicData uri="http://schemas.openxmlformats.org/drawingml/2006/picture">
+                <pic:pic xmlns:pic="http://schemas.openxmlformats.org/drawingml/2006/picture">
+                  <pic:nvPicPr>
+                    <pic:cNvPr id="1" name=""/>
+                    <pic:cNvPicPr/>
+                  </pic:nvPicPr>
+                  <pic:blipFill rotWithShape="1">
+                    <a:blip r:embed="rId8"/>
+                    <a:srcRect l="6592" t="19190" r="6086" b="27067"/>
+                    <a:stretch/>
+                  </pic:blipFill>
+                  <pic:spPr bwMode="auto">
+                    <a:xfrm>
+                      <a:off x="0" y="0"/>
+                      <a:ext cx="7664902" cy="2652061"/>
+                    </a:xfrm>
+                    <a:prstGeom prst="rect">
+                      <a:avLst/>
+                    </a:prstGeom>
+                    <a:ln>
+                      <a:noFill/>
+                    </a:ln>
+                    <a:extLst>
+                      <a:ext uri="{53640926-AAD7-44D8-BBD7-CCE9431645EC}">
+                        <a14:shadowObscured xmlns:a14="http://schemas.microsoft.com/office/drawing/2010/main"/>
+                      </a:ext>
+                    </a:extLst>
+                  </pic:spPr>
+                </pic:pic>
+              </a:graphicData>
+            </a:graphic>
+          </wp:inline>
         </w:drawing>
       </w:r>
     </w:p>
@@ -1391,24 +2257,169 @@
         <w:contextualSpacing w:val="0"/>
         <w:jc w:val="center"/>
       </w:pPr>
-      <w:bookmarkStart w:id="13" w:name="_sgkywwnkcqif" w:colFirst="0" w:colLast="0"/>
+      <w:bookmarkStart w:id="11" w:name="_kkj5xvm11ipj" w:colFirst="0" w:colLast="0"/>
+      <w:bookmarkStart w:id="12" w:name="_sgkywwnkcqif" w:colFirst="0" w:colLast="0"/>
+      <w:bookmarkEnd w:id="11"/>
+      <w:bookmarkEnd w:id="12"/>
+      <w:r>
+        <w:rPr>
+          <w:rFonts w:ascii="Calibri" w:eastAsia="Calibri" w:hAnsi="Calibri" w:cs="Calibri"/>
+          <w:sz w:val="24"/>
+          <w:szCs w:val="24"/>
+          <w:highlight w:val="white"/>
+        </w:rPr>
+        <w:t>Figure 4</w:t>
+      </w:r>
+      <w:r>
+        <w:rPr>
+          <w:rFonts w:ascii="Calibri" w:eastAsia="Calibri" w:hAnsi="Calibri" w:cs="Calibri"/>
+          <w:sz w:val="24"/>
+          <w:szCs w:val="24"/>
+        </w:rPr>
+        <w:t>.2</w:t>
+      </w:r>
+    </w:p>
+    <w:p>
+      <w:pPr>
+        <w:rPr>
+          <w:color w:val="auto"/>
+        </w:rPr>
+      </w:pPr>
+      <w:r>
+        <w:rPr>
+          <w:color w:val="auto"/>
+        </w:rPr>
+        <w:t xml:space="preserve">For spacing </w:t>
+      </w:r>
+      <w:r>
+        <w:rPr>
+          <w:color w:val="auto"/>
+        </w:rPr>
+        <w:t>purposes,</w:t>
+      </w:r>
+      <w:r>
+        <w:rPr>
+          <w:color w:val="auto"/>
+        </w:rPr>
+        <w:t xml:space="preserve"> we are showing two sequent diagrams to illustrate the sequence of actions that clients and drivers have. In Figure 4.1 the sequence diagram shows how a client can create an account, register. After this, either a client that has created an account or a client that already has an account will log in. Here the client gets redirected to the main page where </w:t>
+      </w:r>
+      <w:r>
+        <w:rPr>
+          <w:color w:val="auto"/>
+        </w:rPr>
+        <w:t xml:space="preserve">they submit a list or can see the status of the current list.  In this diagram we show how the client submits the list and then stays in </w:t>
+      </w:r>
+      <w:proofErr w:type="spellStart"/>
+      <w:r>
+        <w:rPr>
+          <w:color w:val="auto"/>
+        </w:rPr>
+        <w:t>Client_main_update_order.php</w:t>
+      </w:r>
+      <w:proofErr w:type="spellEnd"/>
+      <w:r>
+        <w:rPr>
+          <w:color w:val="auto"/>
+        </w:rPr>
+        <w:t xml:space="preserve"> until the driver fetch and confirms the delivery. After the driver is done, the client will have the option to confirm that the groceries have already arrived and then they will get redirected to the main page where a new list can be added. Figure 4.2 shows the same process from the driver perspective. Here the </w:t>
+      </w:r>
+      <w:r>
+        <w:rPr>
+          <w:color w:val="auto"/>
+        </w:rPr>
+        <w:lastRenderedPageBreak/>
+        <w:t xml:space="preserve">driver can create an account or log into their account. The driver then can see all the available lists in </w:t>
+      </w:r>
+      <w:proofErr w:type="spellStart"/>
+      <w:r>
+        <w:rPr>
+          <w:color w:val="auto"/>
+        </w:rPr>
+        <w:t>Driver_main_new.php</w:t>
+      </w:r>
+      <w:proofErr w:type="spellEnd"/>
+      <w:r>
+        <w:rPr>
+          <w:color w:val="auto"/>
+        </w:rPr>
+        <w:t xml:space="preserve"> and can pick one by typing its ID number. When the driver presses “Pick List”, the client will get notified that the list has been fetched by the corresponding driver. Now, driver gets redirect to </w:t>
+      </w:r>
+      <w:proofErr w:type="spellStart"/>
+      <w:r>
+        <w:rPr>
+          <w:color w:val="auto"/>
+        </w:rPr>
+        <w:t>Driver_main_fetched_new.php</w:t>
+      </w:r>
+      <w:proofErr w:type="spellEnd"/>
+      <w:r>
+        <w:rPr>
+          <w:color w:val="auto"/>
+        </w:rPr>
+        <w:t xml:space="preserve"> where </w:t>
+      </w:r>
+      <w:proofErr w:type="gramStart"/>
+      <w:r>
+        <w:rPr>
+          <w:color w:val="auto"/>
+        </w:rPr>
+        <w:t>they  can</w:t>
+      </w:r>
+      <w:proofErr w:type="gramEnd"/>
+      <w:r>
+        <w:rPr>
+          <w:color w:val="auto"/>
+        </w:rPr>
+        <w:t xml:space="preserve"> continuously update the status of the list. This will happen until the driver presses confirm which will trigger the confirm button for the client and driver will then wait until the clients confirms. This is done to prevent the driver of fetching new lists if the client has not confirmed the deliver.</w:t>
+      </w:r>
+      <w:bookmarkStart w:id="13" w:name="_GoBack"/>
       <w:bookmarkEnd w:id="13"/>
-      <w:r>
-        <w:rPr>
-          <w:rFonts w:ascii="Calibri" w:eastAsia="Calibri" w:hAnsi="Calibri" w:cs="Calibri"/>
-          <w:sz w:val="24"/>
-          <w:szCs w:val="24"/>
-          <w:highlight w:val="white"/>
-        </w:rPr>
-        <w:t>Figure 4</w:t>
-      </w:r>
-    </w:p>
-    <w:p>
-      <w:r>
+    </w:p>
+    <w:p>
+      <w:pPr>
+        <w:rPr>
+          <w:color w:val="FF0000"/>
+        </w:rPr>
+      </w:pPr>
+      <w:r>
+        <w:rPr>
+          <w:color w:val="FF0000"/>
+        </w:rPr>
         <w:t>When a user access the server through the browser with the correct domain name, apache2 server will redirect the traffic from coming into port 80 to the www folder in our server. In the folder, it contains our index page as well as other need components to</w:t>
       </w:r>
       <w:r>
-        <w:t xml:space="preserve"> provide required functionalities. The files will be written with html as well as php scripts. After the commands are being process with php5, operation to the sql server will be made.</w:t>
+        <w:rPr>
+          <w:color w:val="FF0000"/>
+        </w:rPr>
+        <w:t xml:space="preserve"> provide required functionalities. The files will be written with html as well as </w:t>
+      </w:r>
+      <w:proofErr w:type="spellStart"/>
+      <w:r>
+        <w:rPr>
+          <w:color w:val="FF0000"/>
+        </w:rPr>
+        <w:t>php</w:t>
+      </w:r>
+      <w:proofErr w:type="spellEnd"/>
+      <w:r>
+        <w:rPr>
+          <w:color w:val="FF0000"/>
+        </w:rPr>
+        <w:t xml:space="preserve"> scripts. After the commands are being process with php5, operation to the </w:t>
+      </w:r>
+      <w:proofErr w:type="spellStart"/>
+      <w:r>
+        <w:rPr>
+          <w:color w:val="FF0000"/>
+        </w:rPr>
+        <w:t>sql</w:t>
+      </w:r>
+      <w:proofErr w:type="spellEnd"/>
+      <w:r>
+        <w:rPr>
+          <w:color w:val="FF0000"/>
+        </w:rPr>
+        <w:t xml:space="preserve"> server will be made.</w:t>
       </w:r>
     </w:p>
     <w:p>
@@ -1427,7 +2438,6 @@
           <w:szCs w:val="24"/>
           <w:highlight w:val="white"/>
         </w:rPr>
-        <w:lastRenderedPageBreak/>
         <w:t>4.3 State Diagram</w:t>
       </w:r>
       <w:r>
@@ -1456,7 +2466,7 @@
                     <pic:cNvPicPr preferRelativeResize="0"/>
                   </pic:nvPicPr>
                   <pic:blipFill>
-                    <a:blip r:embed="rId8"/>
+                    <a:blip r:embed="rId9"/>
                     <a:srcRect/>
                     <a:stretch>
                       <a:fillRect/>
@@ -1565,7 +2575,7 @@
                     <pic:cNvPicPr preferRelativeResize="0"/>
                   </pic:nvPicPr>
                   <pic:blipFill>
-                    <a:blip r:embed="rId9"/>
+                    <a:blip r:embed="rId10"/>
                     <a:srcRect l="11698" t="12741" r="38782" b="6267"/>
                     <a:stretch>
                       <a:fillRect/>
@@ -1597,7 +2607,21 @@
         <w:rPr>
           <w:highlight w:val="white"/>
         </w:rPr>
-        <w:t>This GUI design will be implemented in html and php and will be built in the website itself. Current design for registration requires name, address and phone number to a</w:t>
+        <w:t xml:space="preserve">This GUI design will be implemented in html and </w:t>
+      </w:r>
+      <w:proofErr w:type="spellStart"/>
+      <w:r>
+        <w:rPr>
+          <w:highlight w:val="white"/>
+        </w:rPr>
+        <w:t>php</w:t>
+      </w:r>
+      <w:proofErr w:type="spellEnd"/>
+      <w:r>
+        <w:rPr>
+          <w:highlight w:val="white"/>
+        </w:rPr>
+        <w:t xml:space="preserve"> and will be built in the website itself. Current design for registration requires name, address and phone number to a</w:t>
       </w:r>
       <w:r>
         <w:rPr>
@@ -1643,7 +2667,7 @@
   <w:latentStyles w:defLockedState="0" w:defUIPriority="99" w:defSemiHidden="0" w:defUnhideWhenUsed="0" w:defQFormat="0" w:count="371">
     <w:lsdException w:name="Normal" w:uiPriority="0" w:qFormat="1"/>
     <w:lsdException w:name="heading 1" w:uiPriority="9" w:qFormat="1"/>
-    <w:lsdException w:name="heading 2" w:semiHidden="1" w:uiPriority="9" w:unhideWhenUsed="1" w:qFormat="1"/>
+    <w:lsdException w:name="heading 2" w:semiHidden="1" w:uiPriority="0" w:unhideWhenUsed="1" w:qFormat="1"/>
     <w:lsdException w:name="heading 3" w:semiHidden="1" w:uiPriority="9" w:unhideWhenUsed="1" w:qFormat="1"/>
     <w:lsdException w:name="heading 4" w:semiHidden="1" w:uiPriority="9" w:unhideWhenUsed="1" w:qFormat="1"/>
     <w:lsdException w:name="heading 5" w:semiHidden="1" w:uiPriority="9" w:unhideWhenUsed="1" w:qFormat="1"/>

</xml_diff>